<commit_message>
Update Alouette Production Installation Guide.docx
</commit_message>
<xml_diff>
--- a/Alouette Production Installation Guide.docx
+++ b/Alouette Production Installation Guide.docx
@@ -1,6 +1,6 @@
 
 <file path=word/document.xml><?xml version="1.0" encoding="utf-8"?>
-<w:document xmlns:wpc="http://schemas.microsoft.com/office/word/2010/wordprocessingCanvas" xmlns:cx="http://schemas.microsoft.com/office/drawing/2014/chartex" xmlns:cx1="http://schemas.microsoft.com/office/drawing/2015/9/8/chartex" xmlns:cx2="http://schemas.microsoft.com/office/drawing/2015/10/21/chartex" xmlns:cx3="http://schemas.microsoft.com/office/drawing/2016/5/9/chartex" xmlns:cx4="http://schemas.microsoft.com/office/drawing/2016/5/10/chartex" xmlns:cx5="http://schemas.microsoft.com/office/drawing/2016/5/11/chartex" xmlns:cx6="http://schemas.microsoft.com/office/drawing/2016/5/12/chartex" xmlns:cx7="http://schemas.microsoft.com/office/drawing/2016/5/13/chartex" xmlns:cx8="http://schemas.microsoft.com/office/drawing/2016/5/14/chartex" xmlns:mc="http://schemas.openxmlformats.org/markup-compatibility/2006" xmlns:aink="http://schemas.microsoft.com/office/drawing/2016/ink" xmlns:am3d="http://schemas.microsoft.com/office/drawing/2017/model3d" xmlns:o="urn:schemas-microsoft-com:office:office" xmlns:r="http://schemas.openxmlformats.org/officeDocument/2006/relationships" xmlns:m="http://schemas.openxmlformats.org/officeDocument/2006/math" xmlns:v="urn:schemas-microsoft-com:vml" xmlns:wp14="http://schemas.microsoft.com/office/word/2010/wordprocessingDrawing" xmlns:wp="http://schemas.openxmlformats.org/drawingml/2006/wordprocessingDrawing" xmlns:w10="urn:schemas-microsoft-com:office:word" xmlns:w="http://schemas.openxmlformats.org/wordprocessingml/2006/main" xmlns:w14="http://schemas.microsoft.com/office/word/2010/wordml" xmlns:w15="http://schemas.microsoft.com/office/word/2012/wordml" xmlns:w16cid="http://schemas.microsoft.com/office/word/2016/wordml/cid" xmlns:w16se="http://schemas.microsoft.com/office/word/2015/wordml/symex" xmlns:wpg="http://schemas.microsoft.com/office/word/2010/wordprocessingGroup" xmlns:wpi="http://schemas.microsoft.com/office/word/2010/wordprocessingInk" xmlns:wne="http://schemas.microsoft.com/office/word/2006/wordml" xmlns:wps="http://schemas.microsoft.com/office/word/2010/wordprocessingShape" mc:Ignorable="w14 w15 w16se w16cid wp14">
+<w:document xmlns:wpc="http://schemas.microsoft.com/office/word/2010/wordprocessingCanvas" xmlns:cx="http://schemas.microsoft.com/office/drawing/2014/chartex" xmlns:cx1="http://schemas.microsoft.com/office/drawing/2015/9/8/chartex" xmlns:cx2="http://schemas.microsoft.com/office/drawing/2015/10/21/chartex" xmlns:cx3="http://schemas.microsoft.com/office/drawing/2016/5/9/chartex" xmlns:cx4="http://schemas.microsoft.com/office/drawing/2016/5/10/chartex" xmlns:cx5="http://schemas.microsoft.com/office/drawing/2016/5/11/chartex" xmlns:cx6="http://schemas.microsoft.com/office/drawing/2016/5/12/chartex" xmlns:cx7="http://schemas.microsoft.com/office/drawing/2016/5/13/chartex" xmlns:cx8="http://schemas.microsoft.com/office/drawing/2016/5/14/chartex" xmlns:mc="http://schemas.openxmlformats.org/markup-compatibility/2006" xmlns:aink="http://schemas.microsoft.com/office/drawing/2016/ink" xmlns:am3d="http://schemas.microsoft.com/office/drawing/2017/model3d" xmlns:o="urn:schemas-microsoft-com:office:office" xmlns:r="http://schemas.openxmlformats.org/officeDocument/2006/relationships" xmlns:m="http://schemas.openxmlformats.org/officeDocument/2006/math" xmlns:v="urn:schemas-microsoft-com:vml" xmlns:wp14="http://schemas.microsoft.com/office/word/2010/wordprocessingDrawing" xmlns:wp="http://schemas.openxmlformats.org/drawingml/2006/wordprocessingDrawing" xmlns:w10="urn:schemas-microsoft-com:office:word" xmlns:w="http://schemas.openxmlformats.org/wordprocessingml/2006/main" xmlns:w14="http://schemas.microsoft.com/office/word/2010/wordml" xmlns:w15="http://schemas.microsoft.com/office/word/2012/wordml" xmlns:w16cex="http://schemas.microsoft.com/office/word/2018/wordml/cex" xmlns:w16cid="http://schemas.microsoft.com/office/word/2016/wordml/cid" xmlns:w16="http://schemas.microsoft.com/office/word/2018/wordml" xmlns:w16se="http://schemas.microsoft.com/office/word/2015/wordml/symex" xmlns:wpg="http://schemas.microsoft.com/office/word/2010/wordprocessingGroup" xmlns:wpi="http://schemas.microsoft.com/office/word/2010/wordprocessingInk" xmlns:wne="http://schemas.microsoft.com/office/word/2006/wordml" xmlns:wps="http://schemas.microsoft.com/office/word/2010/wordprocessingShape" mc:Ignorable="w14 w15 w16se w16cid w16 w16cex wp14">
   <w:body>
     <w:p>
       <w:pPr>
@@ -44,7 +44,33 @@
           <w:sz w:val="24"/>
           <w:szCs w:val="24"/>
         </w:rPr>
-        <w:t>This document details the installation procedure for the Alouette explorer app. The app requires Python 3.</w:t>
+        <w:t xml:space="preserve">This document details the installation procedure for the </w:t>
+      </w:r>
+      <w:proofErr w:type="spellStart"/>
+      <w:r>
+        <w:rPr>
+          <w:rFonts w:ascii="Arial" w:hAnsi="Arial" w:cs="Arial"/>
+          <w:sz w:val="24"/>
+          <w:szCs w:val="24"/>
+        </w:rPr>
+        <w:t>scisat</w:t>
+      </w:r>
+      <w:proofErr w:type="spellEnd"/>
+      <w:r>
+        <w:rPr>
+          <w:rFonts w:ascii="Arial" w:hAnsi="Arial" w:cs="Arial"/>
+          <w:sz w:val="24"/>
+          <w:szCs w:val="24"/>
+        </w:rPr>
+        <w:t xml:space="preserve"> app. The app requires Python 3</w:t>
+      </w:r>
+      <w:r>
+        <w:rPr>
+          <w:rFonts w:ascii="Arial" w:hAnsi="Arial" w:cs="Arial"/>
+          <w:sz w:val="24"/>
+          <w:szCs w:val="24"/>
+        </w:rPr>
+        <w:t>.</w:t>
       </w:r>
     </w:p>
     <w:p>
@@ -82,8 +108,6 @@
         </w:rPr>
         <w:t>Production</w:t>
       </w:r>
-      <w:bookmarkStart w:id="0" w:name="_GoBack"/>
-      <w:bookmarkEnd w:id="0"/>
       <w:r>
         <w:rPr>
           <w:rFonts w:ascii="Arial" w:eastAsia="Times New Roman" w:hAnsi="Arial" w:cs="Arial"/>
@@ -117,12 +141,22 @@
           <w:szCs w:val="24"/>
           <w:lang w:eastAsia="en-CA"/>
         </w:rPr>
-        <w:t>Clone the repo from the shared documents in the M://transfer drive (temporary, due to issues with gccode).</w:t>
-      </w:r>
-    </w:p>
-    <w:p>
-      <w:pPr>
-        <w:pStyle w:val="ListParagraph"/>
+        <w:t xml:space="preserve">Clone the repo from </w:t>
+      </w:r>
+      <w:r>
+        <w:rPr>
+          <w:rFonts w:ascii="Arial" w:eastAsia="Times New Roman" w:hAnsi="Arial" w:cs="Arial"/>
+          <w:color w:val="404040"/>
+          <w:sz w:val="24"/>
+          <w:szCs w:val="24"/>
+          <w:lang w:eastAsia="en-CA"/>
+        </w:rPr>
+        <w:t>GitHub</w:t>
+      </w:r>
+    </w:p>
+    <w:p>
+      <w:pPr>
+        <w:pStyle w:val="Paragraphedeliste"/>
         <w:shd w:val="clear" w:color="auto" w:fill="EEFFCC"/>
         <w:tabs>
           <w:tab w:val="left" w:pos="916"/>
@@ -145,21 +179,34 @@
         <w:spacing w:after="100" w:line="240" w:lineRule="auto"/>
         <w:rPr>
           <w:rFonts w:ascii="Arial" w:eastAsia="Times New Roman" w:hAnsi="Arial" w:cs="Arial"/>
-          <w:color w:val="404040"/>
-          <w:sz w:val="24"/>
-          <w:szCs w:val="24"/>
-          <w:lang w:eastAsia="en-CA"/>
-        </w:rPr>
-      </w:pPr>
-      <w:r>
-        <w:rPr>
-          <w:rFonts w:ascii="Arial" w:eastAsia="Times New Roman" w:hAnsi="Arial" w:cs="Arial"/>
-          <w:color w:val="404040"/>
-          <w:sz w:val="24"/>
-          <w:szCs w:val="24"/>
-          <w:lang w:eastAsia="en-CA"/>
-        </w:rPr>
-        <w:t>M:\Transfer\HLiu</w:t>
+          <w:strike/>
+          <w:color w:val="404040"/>
+          <w:sz w:val="24"/>
+          <w:szCs w:val="24"/>
+          <w:lang w:eastAsia="en-CA"/>
+        </w:rPr>
+      </w:pPr>
+      <w:r>
+        <w:rPr>
+          <w:rFonts w:ascii="Arial" w:eastAsia="Times New Roman" w:hAnsi="Arial" w:cs="Arial"/>
+          <w:strike/>
+          <w:color w:val="404040"/>
+          <w:sz w:val="24"/>
+          <w:szCs w:val="24"/>
+          <w:lang w:eastAsia="en-CA"/>
+        </w:rPr>
+        <w:t xml:space="preserve">git clone </w:t>
+      </w:r>
+      <w:r>
+        <w:rPr>
+          <w:rFonts w:ascii="Arial" w:eastAsia="Times New Roman" w:hAnsi="Arial" w:cs="Arial"/>
+          <w:strike/>
+          <w:color w:val="404040"/>
+          <w:sz w:val="24"/>
+          <w:szCs w:val="24"/>
+          <w:lang w:eastAsia="en-CA"/>
+        </w:rPr>
+        <w:t>https://github.com/asc-csa/AlouetteApp.git</w:t>
       </w:r>
     </w:p>
     <w:p>
@@ -170,23 +217,99 @@
           <w:color w:val="404040"/>
           <w:sz w:val="24"/>
           <w:szCs w:val="24"/>
-          <w:lang w:eastAsia="en-CA"/>
-        </w:rPr>
-      </w:pPr>
-      <w:r>
-        <w:rPr>
-          <w:rFonts w:ascii="Arial" w:eastAsia="Times New Roman" w:hAnsi="Arial" w:cs="Arial"/>
-          <w:color w:val="404040"/>
-          <w:sz w:val="24"/>
-          <w:szCs w:val="24"/>
-          <w:lang w:eastAsia="en-CA"/>
-        </w:rPr>
-        <w:t>Install python 3.7:</w:t>
-      </w:r>
-    </w:p>
-    <w:p>
-      <w:pPr>
-        <w:pStyle w:val="ListParagraph"/>
+          <w:lang w:val="fr-CA" w:eastAsia="en-CA"/>
+        </w:rPr>
+      </w:pPr>
+      <w:r>
+        <w:rPr>
+          <w:rFonts w:ascii="Arial" w:eastAsia="Times New Roman" w:hAnsi="Arial" w:cs="Arial"/>
+          <w:color w:val="404040"/>
+          <w:sz w:val="24"/>
+          <w:szCs w:val="24"/>
+          <w:lang w:val="fr-CA" w:eastAsia="en-CA"/>
+        </w:rPr>
+        <w:t>Ce lien est à c</w:t>
+      </w:r>
+      <w:r>
+        <w:rPr>
+          <w:rFonts w:ascii="Arial" w:eastAsia="Times New Roman" w:hAnsi="Arial" w:cs="Arial"/>
+          <w:color w:val="404040"/>
+          <w:sz w:val="24"/>
+          <w:szCs w:val="24"/>
+          <w:lang w:val="fr-CA" w:eastAsia="en-CA"/>
+        </w:rPr>
+        <w:t>hanger….</w:t>
+      </w:r>
+    </w:p>
+    <w:p>
+      <w:pPr>
+        <w:spacing w:after="360" w:line="360" w:lineRule="atLeast"/>
+        <w:rPr>
+          <w:rFonts w:ascii="Arial" w:eastAsia="Times New Roman" w:hAnsi="Arial" w:cs="Arial"/>
+          <w:color w:val="404040"/>
+          <w:sz w:val="24"/>
+          <w:szCs w:val="24"/>
+          <w:lang w:val="fr-CA" w:eastAsia="en-CA"/>
+        </w:rPr>
+      </w:pPr>
+    </w:p>
+    <w:p>
+      <w:pPr>
+        <w:spacing w:after="360" w:line="360" w:lineRule="atLeast"/>
+        <w:rPr>
+          <w:rFonts w:ascii="Arial" w:eastAsia="Times New Roman" w:hAnsi="Arial" w:cs="Arial"/>
+          <w:color w:val="404040"/>
+          <w:sz w:val="24"/>
+          <w:szCs w:val="24"/>
+          <w:lang w:eastAsia="en-CA"/>
+        </w:rPr>
+      </w:pPr>
+      <w:proofErr w:type="spellStart"/>
+      <w:r>
+        <w:rPr>
+          <w:rFonts w:ascii="Arial" w:eastAsia="Times New Roman" w:hAnsi="Arial" w:cs="Arial"/>
+          <w:color w:val="404040"/>
+          <w:sz w:val="24"/>
+          <w:szCs w:val="24"/>
+          <w:lang w:eastAsia="en-CA"/>
+        </w:rPr>
+        <w:t>Instal</w:t>
+      </w:r>
+      <w:proofErr w:type="spellEnd"/>
+      <w:r>
+        <w:rPr>
+          <w:rFonts w:ascii="Arial" w:eastAsia="Times New Roman" w:hAnsi="Arial" w:cs="Arial"/>
+          <w:color w:val="404040"/>
+          <w:sz w:val="24"/>
+          <w:szCs w:val="24"/>
+          <w:lang w:eastAsia="en-CA"/>
+        </w:rPr>
+        <w:t xml:space="preserve"> python 3.</w:t>
+      </w:r>
+      <w:r>
+        <w:rPr>
+          <w:rFonts w:ascii="Arial" w:eastAsia="Times New Roman" w:hAnsi="Arial" w:cs="Arial"/>
+          <w:color w:val="404040"/>
+          <w:sz w:val="24"/>
+          <w:szCs w:val="24"/>
+          <w:lang w:eastAsia="en-CA"/>
+        </w:rPr>
+        <w:t>8</w:t>
+      </w:r>
+      <w:r>
+        <w:rPr>
+          <w:rFonts w:ascii="Arial" w:eastAsia="Times New Roman" w:hAnsi="Arial" w:cs="Arial"/>
+          <w:color w:val="404040"/>
+          <w:sz w:val="24"/>
+          <w:szCs w:val="24"/>
+          <w:lang w:eastAsia="en-CA"/>
+        </w:rPr>
+        <w:t>:</w:t>
+      </w:r>
+    </w:p>
+    <w:p>
+      <w:pPr>
+        <w:pStyle w:val="Paragraphedeliste"/>
         <w:numPr>
           <w:ilvl w:val="0"/>
           <w:numId w:val="1"/>
@@ -219,20 +342,32 @@
           <w:lang w:eastAsia="en-CA"/>
         </w:rPr>
       </w:pPr>
-      <w:r>
-        <w:rPr>
-          <w:rFonts w:ascii="Consolas" w:eastAsia="Times New Roman" w:hAnsi="Consolas" w:cs="Courier New"/>
-          <w:color w:val="404040"/>
-          <w:sz w:val="24"/>
-          <w:szCs w:val="24"/>
-          <w:lang w:eastAsia="en-CA"/>
-        </w:rPr>
-        <w:t>sudo apt-get install software-properties-common</w:t>
-      </w:r>
-    </w:p>
-    <w:p>
-      <w:pPr>
-        <w:pStyle w:val="ListParagraph"/>
+      <w:proofErr w:type="spellStart"/>
+      <w:r>
+        <w:rPr>
+          <w:rFonts w:ascii="Consolas" w:eastAsia="Times New Roman" w:hAnsi="Consolas" w:cs="Courier New"/>
+          <w:color w:val="404040"/>
+          <w:sz w:val="24"/>
+          <w:szCs w:val="24"/>
+          <w:lang w:eastAsia="en-CA"/>
+        </w:rPr>
+        <w:t>sudo</w:t>
+      </w:r>
+      <w:proofErr w:type="spellEnd"/>
+      <w:r>
+        <w:rPr>
+          <w:rFonts w:ascii="Consolas" w:eastAsia="Times New Roman" w:hAnsi="Consolas" w:cs="Courier New"/>
+          <w:color w:val="404040"/>
+          <w:sz w:val="24"/>
+          <w:szCs w:val="24"/>
+          <w:lang w:eastAsia="en-CA"/>
+        </w:rPr>
+        <w:t xml:space="preserve"> apt-get install software-properties-common</w:t>
+      </w:r>
+    </w:p>
+    <w:p>
+      <w:pPr>
+        <w:pStyle w:val="Paragraphedeliste"/>
         <w:numPr>
           <w:ilvl w:val="0"/>
           <w:numId w:val="1"/>
@@ -265,20 +400,68 @@
           <w:lang w:eastAsia="en-CA"/>
         </w:rPr>
       </w:pPr>
-      <w:r>
-        <w:rPr>
-          <w:rFonts w:ascii="Consolas" w:eastAsia="Times New Roman" w:hAnsi="Consolas" w:cs="Courier New"/>
-          <w:color w:val="404040"/>
-          <w:sz w:val="24"/>
-          <w:szCs w:val="24"/>
-          <w:lang w:eastAsia="en-CA"/>
-        </w:rPr>
-        <w:t>sudo add-apt-repository ppa:deadsnakes/ppa</w:t>
-      </w:r>
-    </w:p>
-    <w:p>
-      <w:pPr>
-        <w:pStyle w:val="ListParagraph"/>
+      <w:proofErr w:type="spellStart"/>
+      <w:r>
+        <w:rPr>
+          <w:rFonts w:ascii="Consolas" w:eastAsia="Times New Roman" w:hAnsi="Consolas" w:cs="Courier New"/>
+          <w:color w:val="404040"/>
+          <w:sz w:val="24"/>
+          <w:szCs w:val="24"/>
+          <w:lang w:eastAsia="en-CA"/>
+        </w:rPr>
+        <w:t>sudo</w:t>
+      </w:r>
+      <w:proofErr w:type="spellEnd"/>
+      <w:r>
+        <w:rPr>
+          <w:rFonts w:ascii="Consolas" w:eastAsia="Times New Roman" w:hAnsi="Consolas" w:cs="Courier New"/>
+          <w:color w:val="404040"/>
+          <w:sz w:val="24"/>
+          <w:szCs w:val="24"/>
+          <w:lang w:eastAsia="en-CA"/>
+        </w:rPr>
+        <w:t xml:space="preserve"> add-apt-repository </w:t>
+      </w:r>
+      <w:proofErr w:type="spellStart"/>
+      <w:proofErr w:type="gramStart"/>
+      <w:r>
+        <w:rPr>
+          <w:rFonts w:ascii="Consolas" w:eastAsia="Times New Roman" w:hAnsi="Consolas" w:cs="Courier New"/>
+          <w:color w:val="404040"/>
+          <w:sz w:val="24"/>
+          <w:szCs w:val="24"/>
+          <w:lang w:eastAsia="en-CA"/>
+        </w:rPr>
+        <w:t>ppa:deadsnakes</w:t>
+      </w:r>
+      <w:proofErr w:type="spellEnd"/>
+      <w:proofErr w:type="gramEnd"/>
+      <w:r>
+        <w:rPr>
+          <w:rFonts w:ascii="Consolas" w:eastAsia="Times New Roman" w:hAnsi="Consolas" w:cs="Courier New"/>
+          <w:color w:val="404040"/>
+          <w:sz w:val="24"/>
+          <w:szCs w:val="24"/>
+          <w:lang w:eastAsia="en-CA"/>
+        </w:rPr>
+        <w:t>/</w:t>
+      </w:r>
+      <w:proofErr w:type="spellStart"/>
+      <w:r>
+        <w:rPr>
+          <w:rFonts w:ascii="Consolas" w:eastAsia="Times New Roman" w:hAnsi="Consolas" w:cs="Courier New"/>
+          <w:color w:val="404040"/>
+          <w:sz w:val="24"/>
+          <w:szCs w:val="24"/>
+          <w:lang w:eastAsia="en-CA"/>
+        </w:rPr>
+        <w:t>ppa</w:t>
+      </w:r>
+      <w:proofErr w:type="spellEnd"/>
+    </w:p>
+    <w:p>
+      <w:pPr>
+        <w:pStyle w:val="Paragraphedeliste"/>
         <w:numPr>
           <w:ilvl w:val="0"/>
           <w:numId w:val="1"/>
@@ -311,20 +494,32 @@
           <w:lang w:eastAsia="en-CA"/>
         </w:rPr>
       </w:pPr>
-      <w:r>
-        <w:rPr>
-          <w:rFonts w:ascii="Consolas" w:eastAsia="Times New Roman" w:hAnsi="Consolas" w:cs="Courier New"/>
-          <w:color w:val="404040"/>
-          <w:sz w:val="24"/>
-          <w:szCs w:val="24"/>
-          <w:lang w:eastAsia="en-CA"/>
-        </w:rPr>
-        <w:t>sudo apt-get update</w:t>
-      </w:r>
-    </w:p>
-    <w:p>
-      <w:pPr>
-        <w:pStyle w:val="ListParagraph"/>
+      <w:proofErr w:type="spellStart"/>
+      <w:r>
+        <w:rPr>
+          <w:rFonts w:ascii="Consolas" w:eastAsia="Times New Roman" w:hAnsi="Consolas" w:cs="Courier New"/>
+          <w:color w:val="404040"/>
+          <w:sz w:val="24"/>
+          <w:szCs w:val="24"/>
+          <w:lang w:eastAsia="en-CA"/>
+        </w:rPr>
+        <w:t>sudo</w:t>
+      </w:r>
+      <w:proofErr w:type="spellEnd"/>
+      <w:r>
+        <w:rPr>
+          <w:rFonts w:ascii="Consolas" w:eastAsia="Times New Roman" w:hAnsi="Consolas" w:cs="Courier New"/>
+          <w:color w:val="404040"/>
+          <w:sz w:val="24"/>
+          <w:szCs w:val="24"/>
+          <w:lang w:eastAsia="en-CA"/>
+        </w:rPr>
+        <w:t xml:space="preserve"> apt-get update</w:t>
+      </w:r>
+    </w:p>
+    <w:p>
+      <w:pPr>
+        <w:pStyle w:val="Paragraphedeliste"/>
         <w:numPr>
           <w:ilvl w:val="0"/>
           <w:numId w:val="1"/>
@@ -357,15 +552,37 @@
           <w:lang w:eastAsia="en-CA"/>
         </w:rPr>
       </w:pPr>
-      <w:r>
-        <w:rPr>
-          <w:rFonts w:ascii="Consolas" w:eastAsia="Times New Roman" w:hAnsi="Consolas" w:cs="Courier New"/>
-          <w:color w:val="404040"/>
-          <w:sz w:val="24"/>
-          <w:szCs w:val="24"/>
-          <w:lang w:eastAsia="en-CA"/>
-        </w:rPr>
-        <w:t>sudo apt-get install python3.7</w:t>
+      <w:proofErr w:type="spellStart"/>
+      <w:r>
+        <w:rPr>
+          <w:rFonts w:ascii="Consolas" w:eastAsia="Times New Roman" w:hAnsi="Consolas" w:cs="Courier New"/>
+          <w:color w:val="404040"/>
+          <w:sz w:val="24"/>
+          <w:szCs w:val="24"/>
+          <w:lang w:eastAsia="en-CA"/>
+        </w:rPr>
+        <w:t>sudo</w:t>
+      </w:r>
+      <w:proofErr w:type="spellEnd"/>
+      <w:r>
+        <w:rPr>
+          <w:rFonts w:ascii="Consolas" w:eastAsia="Times New Roman" w:hAnsi="Consolas" w:cs="Courier New"/>
+          <w:color w:val="404040"/>
+          <w:sz w:val="24"/>
+          <w:szCs w:val="24"/>
+          <w:lang w:eastAsia="en-CA"/>
+        </w:rPr>
+        <w:t xml:space="preserve"> apt-get install python3.</w:t>
+      </w:r>
+      <w:r>
+        <w:rPr>
+          <w:rFonts w:ascii="Consolas" w:eastAsia="Times New Roman" w:hAnsi="Consolas" w:cs="Courier New"/>
+          <w:color w:val="404040"/>
+          <w:sz w:val="24"/>
+          <w:szCs w:val="24"/>
+          <w:lang w:eastAsia="en-CA"/>
+        </w:rPr>
+        <w:t>8</w:t>
       </w:r>
     </w:p>
     <w:p>
@@ -387,7 +604,27 @@
           <w:szCs w:val="24"/>
           <w:lang w:eastAsia="en-CA"/>
         </w:rPr>
-        <w:t>Set python 3.7 as the default python3 interpreter</w:t>
+        <w:t>Set python 3.</w:t>
+      </w:r>
+      <w:r>
+        <w:rPr>
+          <w:rFonts w:ascii="Arial" w:eastAsia="Times New Roman" w:hAnsi="Arial" w:cs="Arial"/>
+          <w:color w:val="404040"/>
+          <w:sz w:val="24"/>
+          <w:szCs w:val="24"/>
+          <w:lang w:eastAsia="en-CA"/>
+        </w:rPr>
+        <w:t>8</w:t>
+      </w:r>
+      <w:r>
+        <w:rPr>
+          <w:rFonts w:ascii="Arial" w:eastAsia="Times New Roman" w:hAnsi="Arial" w:cs="Arial"/>
+          <w:color w:val="404040"/>
+          <w:sz w:val="24"/>
+          <w:szCs w:val="24"/>
+          <w:lang w:eastAsia="en-CA"/>
+        </w:rPr>
+        <w:t xml:space="preserve"> as the default python3 interpreter</w:t>
       </w:r>
       <w:r>
         <w:rPr>
@@ -412,7 +649,7 @@
     </w:p>
     <w:p>
       <w:pPr>
-        <w:pStyle w:val="ListParagraph"/>
+        <w:pStyle w:val="Paragraphedeliste"/>
         <w:numPr>
           <w:ilvl w:val="0"/>
           <w:numId w:val="1"/>
@@ -445,25 +682,91 @@
           <w:lang w:eastAsia="en-CA"/>
         </w:rPr>
       </w:pPr>
-      <w:r>
-        <w:rPr>
-          <w:rFonts w:ascii="Consolas" w:eastAsia="Times New Roman" w:hAnsi="Consolas" w:cs="Courier New"/>
-          <w:color w:val="404040"/>
-          <w:sz w:val="24"/>
-          <w:szCs w:val="24"/>
-          <w:lang w:eastAsia="en-CA"/>
-        </w:rPr>
-        <w:t>sudo update-alternatives --install /usr/bin/pyth</w:t>
-      </w:r>
-      <w:r>
-        <w:rPr>
-          <w:rFonts w:ascii="Consolas" w:eastAsia="Times New Roman" w:hAnsi="Consolas" w:cs="Courier New"/>
-          <w:color w:val="404040"/>
-          <w:sz w:val="24"/>
-          <w:szCs w:val="24"/>
-          <w:lang w:eastAsia="en-CA"/>
-        </w:rPr>
-        <w:t>on3 python3 /usr/bin/python3.7 1</w:t>
+      <w:proofErr w:type="spellStart"/>
+      <w:r>
+        <w:rPr>
+          <w:rFonts w:ascii="Consolas" w:eastAsia="Times New Roman" w:hAnsi="Consolas" w:cs="Courier New"/>
+          <w:color w:val="404040"/>
+          <w:sz w:val="24"/>
+          <w:szCs w:val="24"/>
+          <w:lang w:eastAsia="en-CA"/>
+        </w:rPr>
+        <w:t>sudo</w:t>
+      </w:r>
+      <w:proofErr w:type="spellEnd"/>
+      <w:r>
+        <w:rPr>
+          <w:rFonts w:ascii="Consolas" w:eastAsia="Times New Roman" w:hAnsi="Consolas" w:cs="Courier New"/>
+          <w:color w:val="404040"/>
+          <w:sz w:val="24"/>
+          <w:szCs w:val="24"/>
+          <w:lang w:eastAsia="en-CA"/>
+        </w:rPr>
+        <w:t xml:space="preserve"> update-alternatives --install /</w:t>
+      </w:r>
+      <w:proofErr w:type="spellStart"/>
+      <w:r>
+        <w:rPr>
+          <w:rFonts w:ascii="Consolas" w:eastAsia="Times New Roman" w:hAnsi="Consolas" w:cs="Courier New"/>
+          <w:color w:val="404040"/>
+          <w:sz w:val="24"/>
+          <w:szCs w:val="24"/>
+          <w:lang w:eastAsia="en-CA"/>
+        </w:rPr>
+        <w:t>usr</w:t>
+      </w:r>
+      <w:proofErr w:type="spellEnd"/>
+      <w:r>
+        <w:rPr>
+          <w:rFonts w:ascii="Consolas" w:eastAsia="Times New Roman" w:hAnsi="Consolas" w:cs="Courier New"/>
+          <w:color w:val="404040"/>
+          <w:sz w:val="24"/>
+          <w:szCs w:val="24"/>
+          <w:lang w:eastAsia="en-CA"/>
+        </w:rPr>
+        <w:t>/bin/pyth</w:t>
+      </w:r>
+      <w:r>
+        <w:rPr>
+          <w:rFonts w:ascii="Consolas" w:eastAsia="Times New Roman" w:hAnsi="Consolas" w:cs="Courier New"/>
+          <w:color w:val="404040"/>
+          <w:sz w:val="24"/>
+          <w:szCs w:val="24"/>
+          <w:lang w:eastAsia="en-CA"/>
+        </w:rPr>
+        <w:t>on3 python3 /</w:t>
+      </w:r>
+      <w:proofErr w:type="spellStart"/>
+      <w:r>
+        <w:rPr>
+          <w:rFonts w:ascii="Consolas" w:eastAsia="Times New Roman" w:hAnsi="Consolas" w:cs="Courier New"/>
+          <w:color w:val="404040"/>
+          <w:sz w:val="24"/>
+          <w:szCs w:val="24"/>
+          <w:lang w:eastAsia="en-CA"/>
+        </w:rPr>
+        <w:t>usr</w:t>
+      </w:r>
+      <w:proofErr w:type="spellEnd"/>
+      <w:r>
+        <w:rPr>
+          <w:rFonts w:ascii="Consolas" w:eastAsia="Times New Roman" w:hAnsi="Consolas" w:cs="Courier New"/>
+          <w:color w:val="404040"/>
+          <w:sz w:val="24"/>
+          <w:szCs w:val="24"/>
+          <w:lang w:eastAsia="en-CA"/>
+        </w:rPr>
+        <w:t>/bin/python3.</w:t>
+      </w:r>
+      <w:r>
+        <w:rPr>
+          <w:rFonts w:ascii="Consolas" w:eastAsia="Times New Roman" w:hAnsi="Consolas" w:cs="Courier New"/>
+          <w:color w:val="404040"/>
+          <w:sz w:val="24"/>
+          <w:szCs w:val="24"/>
+          <w:lang w:eastAsia="en-CA"/>
+        </w:rPr>
+        <w:t xml:space="preserve">8 </w:t>
       </w:r>
     </w:p>
     <w:p>
@@ -485,12 +788,34 @@
           <w:szCs w:val="24"/>
           <w:lang w:eastAsia="en-CA"/>
         </w:rPr>
-        <w:t>Check the version of python3. It should be on version 3.7.6:</w:t>
-      </w:r>
-    </w:p>
-    <w:p>
-      <w:pPr>
-        <w:pStyle w:val="ListParagraph"/>
+        <w:t xml:space="preserve">Install </w:t>
+      </w:r>
+      <w:proofErr w:type="spellStart"/>
+      <w:r>
+        <w:rPr>
+          <w:rFonts w:ascii="Arial" w:eastAsia="Times New Roman" w:hAnsi="Arial" w:cs="Arial"/>
+          <w:color w:val="404040"/>
+          <w:sz w:val="24"/>
+          <w:szCs w:val="24"/>
+          <w:lang w:eastAsia="en-CA"/>
+        </w:rPr>
+        <w:t>venv</w:t>
+      </w:r>
+      <w:proofErr w:type="spellEnd"/>
+      <w:r>
+        <w:rPr>
+          <w:rFonts w:ascii="Arial" w:eastAsia="Times New Roman" w:hAnsi="Arial" w:cs="Arial"/>
+          <w:color w:val="404040"/>
+          <w:sz w:val="24"/>
+          <w:szCs w:val="24"/>
+          <w:lang w:eastAsia="en-CA"/>
+        </w:rPr>
+        <w:t>:</w:t>
+      </w:r>
+    </w:p>
+    <w:p>
+      <w:pPr>
+        <w:pStyle w:val="Paragraphedeliste"/>
         <w:numPr>
           <w:ilvl w:val="0"/>
           <w:numId w:val="1"/>
@@ -523,15 +848,27 @@
           <w:lang w:eastAsia="en-CA"/>
         </w:rPr>
       </w:pPr>
-      <w:r>
-        <w:rPr>
-          <w:rFonts w:ascii="Consolas" w:eastAsia="Times New Roman" w:hAnsi="Consolas" w:cs="Courier New"/>
-          <w:color w:val="404040"/>
-          <w:sz w:val="24"/>
-          <w:szCs w:val="24"/>
-          <w:lang w:eastAsia="en-CA"/>
-        </w:rPr>
-        <w:t>python3 -V</w:t>
+      <w:proofErr w:type="spellStart"/>
+      <w:r>
+        <w:rPr>
+          <w:rFonts w:ascii="Consolas" w:eastAsia="Times New Roman" w:hAnsi="Consolas" w:cs="Courier New"/>
+          <w:color w:val="404040"/>
+          <w:sz w:val="24"/>
+          <w:szCs w:val="24"/>
+          <w:lang w:eastAsia="en-CA"/>
+        </w:rPr>
+        <w:t>sudo</w:t>
+      </w:r>
+      <w:proofErr w:type="spellEnd"/>
+      <w:r>
+        <w:rPr>
+          <w:rFonts w:ascii="Consolas" w:eastAsia="Times New Roman" w:hAnsi="Consolas" w:cs="Courier New"/>
+          <w:color w:val="404040"/>
+          <w:sz w:val="24"/>
+          <w:szCs w:val="24"/>
+          <w:lang w:eastAsia="en-CA"/>
+        </w:rPr>
+        <w:t xml:space="preserve"> apt-get install python3-venv</w:t>
       </w:r>
     </w:p>
     <w:p>
@@ -553,12 +890,52 @@
           <w:szCs w:val="24"/>
           <w:lang w:eastAsia="en-CA"/>
         </w:rPr>
-        <w:t>Install venv:</w:t>
-      </w:r>
-    </w:p>
-    <w:p>
-      <w:pPr>
-        <w:pStyle w:val="ListParagraph"/>
+        <w:t>Make a</w:t>
+      </w:r>
+      <w:r>
+        <w:rPr>
+          <w:rFonts w:ascii="Arial" w:eastAsia="Times New Roman" w:hAnsi="Arial" w:cs="Arial"/>
+          <w:color w:val="404040"/>
+          <w:sz w:val="24"/>
+          <w:szCs w:val="24"/>
+          <w:lang w:eastAsia="en-CA"/>
+        </w:rPr>
+        <w:t xml:space="preserve"> python 3</w:t>
+      </w:r>
+      <w:r>
+        <w:rPr>
+          <w:rFonts w:ascii="Arial" w:eastAsia="Times New Roman" w:hAnsi="Arial" w:cs="Arial"/>
+          <w:color w:val="404040"/>
+          <w:sz w:val="24"/>
+          <w:szCs w:val="24"/>
+          <w:lang w:eastAsia="en-CA"/>
+        </w:rPr>
+        <w:t xml:space="preserve"> virtual environment</w:t>
+      </w:r>
+      <w:r>
+        <w:rPr>
+          <w:rFonts w:ascii="Arial" w:eastAsia="Times New Roman" w:hAnsi="Arial" w:cs="Arial"/>
+          <w:color w:val="404040"/>
+          <w:sz w:val="24"/>
+          <w:szCs w:val="24"/>
+          <w:lang w:eastAsia="en-CA"/>
+        </w:rPr>
+        <w:t xml:space="preserve"> and activate it</w:t>
+      </w:r>
+      <w:r>
+        <w:rPr>
+          <w:rFonts w:ascii="Arial" w:eastAsia="Times New Roman" w:hAnsi="Arial" w:cs="Arial"/>
+          <w:color w:val="404040"/>
+          <w:sz w:val="24"/>
+          <w:szCs w:val="24"/>
+          <w:lang w:eastAsia="en-CA"/>
+        </w:rPr>
+        <w:t>:</w:t>
+      </w:r>
+    </w:p>
+    <w:p>
+      <w:pPr>
+        <w:pStyle w:val="Paragraphedeliste"/>
         <w:numPr>
           <w:ilvl w:val="0"/>
           <w:numId w:val="1"/>
@@ -599,74 +976,118 @@
           <w:szCs w:val="24"/>
           <w:lang w:eastAsia="en-CA"/>
         </w:rPr>
-        <w:t>sudo apt-get install python3-venv</w:t>
-      </w:r>
-    </w:p>
-    <w:p>
-      <w:pPr>
-        <w:spacing w:after="360" w:line="360" w:lineRule="atLeast"/>
-        <w:rPr>
-          <w:rFonts w:ascii="Arial" w:eastAsia="Times New Roman" w:hAnsi="Arial" w:cs="Arial"/>
-          <w:color w:val="404040"/>
-          <w:sz w:val="24"/>
-          <w:szCs w:val="24"/>
-          <w:lang w:eastAsia="en-CA"/>
-        </w:rPr>
-      </w:pPr>
-      <w:r>
-        <w:rPr>
-          <w:rFonts w:ascii="Arial" w:eastAsia="Times New Roman" w:hAnsi="Arial" w:cs="Arial"/>
-          <w:color w:val="404040"/>
-          <w:sz w:val="24"/>
-          <w:szCs w:val="24"/>
-          <w:lang w:eastAsia="en-CA"/>
-        </w:rPr>
-        <w:t>Make a</w:t>
-      </w:r>
-      <w:r>
-        <w:rPr>
-          <w:rFonts w:ascii="Arial" w:eastAsia="Times New Roman" w:hAnsi="Arial" w:cs="Arial"/>
-          <w:color w:val="404040"/>
-          <w:sz w:val="24"/>
-          <w:szCs w:val="24"/>
-          <w:lang w:eastAsia="en-CA"/>
-        </w:rPr>
-        <w:t xml:space="preserve"> python 3</w:t>
-      </w:r>
-      <w:r>
-        <w:rPr>
-          <w:rFonts w:ascii="Arial" w:eastAsia="Times New Roman" w:hAnsi="Arial" w:cs="Arial"/>
-          <w:color w:val="404040"/>
-          <w:sz w:val="24"/>
-          <w:szCs w:val="24"/>
-          <w:lang w:eastAsia="en-CA"/>
-        </w:rPr>
-        <w:t xml:space="preserve"> virtual environment</w:t>
-      </w:r>
-      <w:r>
-        <w:rPr>
-          <w:rFonts w:ascii="Arial" w:eastAsia="Times New Roman" w:hAnsi="Arial" w:cs="Arial"/>
-          <w:color w:val="404040"/>
-          <w:sz w:val="24"/>
-          <w:szCs w:val="24"/>
-          <w:lang w:eastAsia="en-CA"/>
-        </w:rPr>
-        <w:t xml:space="preserve"> and activate it</w:t>
-      </w:r>
-      <w:r>
-        <w:rPr>
-          <w:rFonts w:ascii="Arial" w:eastAsia="Times New Roman" w:hAnsi="Arial" w:cs="Arial"/>
-          <w:color w:val="404040"/>
-          <w:sz w:val="24"/>
-          <w:szCs w:val="24"/>
-          <w:lang w:eastAsia="en-CA"/>
-        </w:rPr>
-        <w:t>:</w:t>
-      </w:r>
-    </w:p>
-    <w:p>
-      <w:pPr>
-        <w:pStyle w:val="ListParagraph"/>
+        <w:t xml:space="preserve">python3 -m </w:t>
+      </w:r>
+      <w:proofErr w:type="spellStart"/>
+      <w:r>
+        <w:rPr>
+          <w:rFonts w:ascii="Consolas" w:eastAsia="Times New Roman" w:hAnsi="Consolas" w:cs="Courier New"/>
+          <w:color w:val="404040"/>
+          <w:sz w:val="24"/>
+          <w:szCs w:val="24"/>
+          <w:lang w:eastAsia="en-CA"/>
+        </w:rPr>
+        <w:t>venv</w:t>
+      </w:r>
+      <w:proofErr w:type="spellEnd"/>
+      <w:r>
+        <w:rPr>
+          <w:rFonts w:ascii="Consolas" w:eastAsia="Times New Roman" w:hAnsi="Consolas" w:cs="Courier New"/>
+          <w:color w:val="404040"/>
+          <w:sz w:val="24"/>
+          <w:szCs w:val="24"/>
+          <w:lang w:eastAsia="en-CA"/>
+        </w:rPr>
+        <w:t xml:space="preserve"> </w:t>
+      </w:r>
+      <w:r>
+        <w:rPr>
+          <w:rFonts w:ascii="Consolas" w:eastAsia="Times New Roman" w:hAnsi="Consolas" w:cs="Courier New"/>
+          <w:color w:val="404040"/>
+          <w:sz w:val="24"/>
+          <w:szCs w:val="24"/>
+          <w:lang w:eastAsia="en-CA"/>
+        </w:rPr>
+        <w:t>--</w:t>
+      </w:r>
+      <w:r>
+        <w:rPr>
+          <w:rFonts w:ascii="Consolas" w:eastAsia="Times New Roman" w:hAnsi="Consolas" w:cs="Courier New"/>
+          <w:color w:val="404040"/>
+          <w:sz w:val="24"/>
+          <w:szCs w:val="24"/>
+          <w:lang w:eastAsia="en-CA"/>
+        </w:rPr>
+        <w:t>without-pip</w:t>
+      </w:r>
+      <w:r>
+        <w:rPr>
+          <w:rFonts w:ascii="Consolas" w:eastAsia="Times New Roman" w:hAnsi="Consolas" w:cs="Courier New"/>
+          <w:color w:val="404040"/>
+          <w:sz w:val="24"/>
+          <w:szCs w:val="24"/>
+          <w:lang w:eastAsia="en-CA"/>
+        </w:rPr>
+        <w:t xml:space="preserve"> </w:t>
+      </w:r>
+      <w:r>
+        <w:rPr>
+          <w:rFonts w:ascii="Consolas" w:eastAsia="Times New Roman" w:hAnsi="Consolas" w:cs="Courier New"/>
+          <w:color w:val="404040"/>
+          <w:sz w:val="24"/>
+          <w:szCs w:val="24"/>
+          <w:lang w:eastAsia="en-CA"/>
+        </w:rPr>
+        <w:t>PATH_TO_APP_FOLDER/</w:t>
+      </w:r>
+      <w:proofErr w:type="spellStart"/>
+      <w:r>
+        <w:rPr>
+          <w:rFonts w:ascii="Consolas" w:eastAsia="Times New Roman" w:hAnsi="Consolas" w:cs="Courier New"/>
+          <w:color w:val="404040"/>
+          <w:sz w:val="24"/>
+          <w:szCs w:val="24"/>
+          <w:lang w:eastAsia="en-CA"/>
+        </w:rPr>
+        <w:t>alouette_app</w:t>
+      </w:r>
+      <w:proofErr w:type="spellEnd"/>
+      <w:r>
+        <w:rPr>
+          <w:rFonts w:ascii="Consolas" w:eastAsia="Times New Roman" w:hAnsi="Consolas" w:cs="Courier New"/>
+          <w:color w:val="404040"/>
+          <w:sz w:val="24"/>
+          <w:szCs w:val="24"/>
+          <w:lang w:eastAsia="en-CA"/>
+        </w:rPr>
+        <w:t>/</w:t>
+      </w:r>
+      <w:proofErr w:type="spellStart"/>
+      <w:r>
+        <w:rPr>
+          <w:rFonts w:ascii="Consolas" w:eastAsia="Times New Roman" w:hAnsi="Consolas" w:cs="Courier New"/>
+          <w:color w:val="404040"/>
+          <w:sz w:val="24"/>
+          <w:szCs w:val="24"/>
+          <w:lang w:eastAsia="en-CA"/>
+        </w:rPr>
+        <w:t>alouette</w:t>
+      </w:r>
+      <w:r>
+        <w:rPr>
+          <w:rFonts w:ascii="Consolas" w:eastAsia="Times New Roman" w:hAnsi="Consolas" w:cs="Courier New"/>
+          <w:color w:val="404040"/>
+          <w:sz w:val="24"/>
+          <w:szCs w:val="24"/>
+          <w:lang w:eastAsia="en-CA"/>
+        </w:rPr>
+        <w:t>_venv</w:t>
+      </w:r>
+      <w:proofErr w:type="spellEnd"/>
+    </w:p>
+    <w:p>
+      <w:pPr>
+        <w:pStyle w:val="Paragraphedeliste"/>
         <w:numPr>
           <w:ilvl w:val="0"/>
           <w:numId w:val="1"/>
@@ -696,26 +1117,28 @@
           <w:color w:val="404040"/>
           <w:sz w:val="24"/>
           <w:szCs w:val="24"/>
-          <w:lang w:eastAsia="en-CA"/>
-        </w:rPr>
-      </w:pPr>
-      <w:r>
-        <w:rPr>
-          <w:rFonts w:ascii="Consolas" w:eastAsia="Times New Roman" w:hAnsi="Consolas" w:cs="Courier New"/>
-          <w:color w:val="404040"/>
-          <w:sz w:val="24"/>
-          <w:szCs w:val="24"/>
-          <w:lang w:eastAsia="en-CA"/>
-        </w:rPr>
-        <w:t>python3 -m venv</w:t>
-      </w:r>
-      <w:r>
-        <w:rPr>
-          <w:rFonts w:ascii="Consolas" w:eastAsia="Times New Roman" w:hAnsi="Consolas" w:cs="Courier New"/>
-          <w:color w:val="404040"/>
-          <w:sz w:val="24"/>
-          <w:szCs w:val="24"/>
-          <w:lang w:eastAsia="en-CA"/>
+          <w:lang w:val="fr-CA" w:eastAsia="en-CA"/>
+        </w:rPr>
+      </w:pPr>
+      <w:proofErr w:type="gramStart"/>
+      <w:r>
+        <w:rPr>
+          <w:rFonts w:ascii="Consolas" w:eastAsia="Times New Roman" w:hAnsi="Consolas" w:cs="Courier New"/>
+          <w:color w:val="404040"/>
+          <w:sz w:val="24"/>
+          <w:szCs w:val="24"/>
+          <w:lang w:val="fr-CA" w:eastAsia="en-CA"/>
+        </w:rPr>
+        <w:t>source</w:t>
+      </w:r>
+      <w:proofErr w:type="gramEnd"/>
+      <w:r>
+        <w:rPr>
+          <w:rFonts w:ascii="Consolas" w:eastAsia="Times New Roman" w:hAnsi="Consolas" w:cs="Courier New"/>
+          <w:color w:val="404040"/>
+          <w:sz w:val="24"/>
+          <w:szCs w:val="24"/>
+          <w:lang w:val="fr-CA" w:eastAsia="en-CA"/>
         </w:rPr>
         <w:t xml:space="preserve"> </w:t>
       </w:r>
@@ -725,57 +1148,40 @@
           <w:color w:val="404040"/>
           <w:sz w:val="24"/>
           <w:szCs w:val="24"/>
-          <w:lang w:eastAsia="en-CA"/>
-        </w:rPr>
-        <w:t>--</w:t>
-      </w:r>
-      <w:r>
-        <w:rPr>
-          <w:rFonts w:ascii="Consolas" w:eastAsia="Times New Roman" w:hAnsi="Consolas" w:cs="Courier New"/>
-          <w:color w:val="404040"/>
-          <w:sz w:val="24"/>
-          <w:szCs w:val="24"/>
-          <w:lang w:eastAsia="en-CA"/>
-        </w:rPr>
-        <w:t>without-pip</w:t>
-      </w:r>
-      <w:r>
-        <w:rPr>
-          <w:rFonts w:ascii="Consolas" w:eastAsia="Times New Roman" w:hAnsi="Consolas" w:cs="Courier New"/>
-          <w:color w:val="404040"/>
-          <w:sz w:val="24"/>
-          <w:szCs w:val="24"/>
-          <w:lang w:eastAsia="en-CA"/>
-        </w:rPr>
-        <w:t xml:space="preserve"> </w:t>
-      </w:r>
-      <w:r>
-        <w:rPr>
-          <w:rFonts w:ascii="Consolas" w:eastAsia="Times New Roman" w:hAnsi="Consolas" w:cs="Courier New"/>
-          <w:color w:val="404040"/>
-          <w:sz w:val="24"/>
-          <w:szCs w:val="24"/>
-          <w:lang w:eastAsia="en-CA"/>
+          <w:lang w:val="fr-CA" w:eastAsia="en-CA"/>
         </w:rPr>
         <w:t>PATH_TO_APP_FOLDER/</w:t>
       </w:r>
-      <w:r>
-        <w:rPr>
-          <w:rFonts w:ascii="Consolas" w:eastAsia="Times New Roman" w:hAnsi="Consolas" w:cs="Courier New"/>
-          <w:color w:val="404040"/>
-          <w:sz w:val="24"/>
-          <w:szCs w:val="24"/>
-          <w:lang w:eastAsia="en-CA"/>
-        </w:rPr>
-        <w:t>alouette_app/</w:t>
-      </w:r>
-      <w:r>
-        <w:rPr>
-          <w:rFonts w:ascii="Consolas" w:eastAsia="Times New Roman" w:hAnsi="Consolas" w:cs="Courier New"/>
-          <w:color w:val="404040"/>
-          <w:sz w:val="24"/>
-          <w:szCs w:val="24"/>
-          <w:lang w:eastAsia="en-CA"/>
+      <w:proofErr w:type="spellStart"/>
+      <w:r>
+        <w:rPr>
+          <w:rFonts w:ascii="Consolas" w:eastAsia="Times New Roman" w:hAnsi="Consolas" w:cs="Courier New"/>
+          <w:color w:val="404040"/>
+          <w:sz w:val="24"/>
+          <w:szCs w:val="24"/>
+          <w:lang w:val="fr-CA" w:eastAsia="en-CA"/>
+        </w:rPr>
+        <w:t>alouette_app</w:t>
+      </w:r>
+      <w:proofErr w:type="spellEnd"/>
+      <w:r>
+        <w:rPr>
+          <w:rFonts w:ascii="Consolas" w:eastAsia="Times New Roman" w:hAnsi="Consolas" w:cs="Courier New"/>
+          <w:color w:val="404040"/>
+          <w:sz w:val="24"/>
+          <w:szCs w:val="24"/>
+          <w:lang w:val="fr-CA" w:eastAsia="en-CA"/>
+        </w:rPr>
+        <w:t>/</w:t>
+      </w:r>
+      <w:proofErr w:type="spellStart"/>
+      <w:r>
+        <w:rPr>
+          <w:rFonts w:ascii="Consolas" w:eastAsia="Times New Roman" w:hAnsi="Consolas" w:cs="Courier New"/>
+          <w:color w:val="404040"/>
+          <w:sz w:val="24"/>
+          <w:szCs w:val="24"/>
+          <w:lang w:val="fr-CA" w:eastAsia="en-CA"/>
         </w:rPr>
         <w:t>alouette</w:t>
       </w:r>
@@ -785,14 +1191,79 @@
           <w:color w:val="404040"/>
           <w:sz w:val="24"/>
           <w:szCs w:val="24"/>
-          <w:lang w:eastAsia="en-CA"/>
+          <w:lang w:val="fr-CA" w:eastAsia="en-CA"/>
         </w:rPr>
         <w:t>_venv</w:t>
       </w:r>
-    </w:p>
-    <w:p>
-      <w:pPr>
-        <w:pStyle w:val="ListParagraph"/>
+      <w:proofErr w:type="spellEnd"/>
+      <w:r>
+        <w:rPr>
+          <w:rFonts w:ascii="Consolas" w:eastAsia="Times New Roman" w:hAnsi="Consolas" w:cs="Courier New"/>
+          <w:color w:val="404040"/>
+          <w:sz w:val="24"/>
+          <w:szCs w:val="24"/>
+          <w:lang w:val="fr-CA" w:eastAsia="en-CA"/>
+        </w:rPr>
+        <w:t>/</w:t>
+      </w:r>
+      <w:r>
+        <w:rPr>
+          <w:rFonts w:ascii="Consolas" w:eastAsia="Times New Roman" w:hAnsi="Consolas" w:cs="Courier New"/>
+          <w:color w:val="404040"/>
+          <w:sz w:val="24"/>
+          <w:szCs w:val="24"/>
+          <w:lang w:val="fr-CA" w:eastAsia="en-CA"/>
+        </w:rPr>
+        <w:t>bin</w:t>
+      </w:r>
+      <w:r>
+        <w:rPr>
+          <w:rFonts w:ascii="Consolas" w:eastAsia="Times New Roman" w:hAnsi="Consolas" w:cs="Courier New"/>
+          <w:color w:val="404040"/>
+          <w:sz w:val="24"/>
+          <w:szCs w:val="24"/>
+          <w:lang w:val="fr-CA" w:eastAsia="en-CA"/>
+        </w:rPr>
+        <w:t>/</w:t>
+      </w:r>
+      <w:proofErr w:type="spellStart"/>
+      <w:r>
+        <w:rPr>
+          <w:rFonts w:ascii="Consolas" w:eastAsia="Times New Roman" w:hAnsi="Consolas" w:cs="Courier New"/>
+          <w:color w:val="404040"/>
+          <w:sz w:val="24"/>
+          <w:szCs w:val="24"/>
+          <w:lang w:val="fr-CA" w:eastAsia="en-CA"/>
+        </w:rPr>
+        <w:t>activate</w:t>
+      </w:r>
+      <w:proofErr w:type="spellEnd"/>
+    </w:p>
+    <w:p>
+      <w:pPr>
+        <w:spacing w:after="360" w:line="360" w:lineRule="atLeast"/>
+        <w:rPr>
+          <w:rFonts w:ascii="Arial" w:eastAsia="Times New Roman" w:hAnsi="Arial" w:cs="Arial"/>
+          <w:color w:val="404040"/>
+          <w:sz w:val="24"/>
+          <w:szCs w:val="24"/>
+          <w:lang w:eastAsia="en-CA"/>
+        </w:rPr>
+      </w:pPr>
+      <w:r>
+        <w:rPr>
+          <w:rFonts w:ascii="Arial" w:eastAsia="Times New Roman" w:hAnsi="Arial" w:cs="Arial"/>
+          <w:color w:val="404040"/>
+          <w:sz w:val="24"/>
+          <w:szCs w:val="24"/>
+          <w:lang w:eastAsia="en-CA"/>
+        </w:rPr>
+        <w:t>Install the required packages:</w:t>
+      </w:r>
+    </w:p>
+    <w:p>
+      <w:pPr>
+        <w:pStyle w:val="Paragraphedeliste"/>
         <w:numPr>
           <w:ilvl w:val="0"/>
           <w:numId w:val="1"/>
@@ -822,115 +1293,36 @@
           <w:color w:val="404040"/>
           <w:sz w:val="24"/>
           <w:szCs w:val="24"/>
-          <w:lang w:val="fr-CA" w:eastAsia="en-CA"/>
-        </w:rPr>
-      </w:pPr>
-      <w:r>
-        <w:rPr>
-          <w:rFonts w:ascii="Consolas" w:eastAsia="Times New Roman" w:hAnsi="Consolas" w:cs="Courier New"/>
-          <w:color w:val="404040"/>
-          <w:sz w:val="24"/>
-          <w:szCs w:val="24"/>
-          <w:lang w:val="fr-CA" w:eastAsia="en-CA"/>
-        </w:rPr>
-        <w:t xml:space="preserve">source </w:t>
-      </w:r>
-      <w:r>
-        <w:rPr>
-          <w:rFonts w:ascii="Consolas" w:eastAsia="Times New Roman" w:hAnsi="Consolas" w:cs="Courier New"/>
-          <w:color w:val="404040"/>
-          <w:sz w:val="24"/>
-          <w:szCs w:val="24"/>
-          <w:lang w:val="fr-CA" w:eastAsia="en-CA"/>
-        </w:rPr>
-        <w:t>PATH_TO_APP_FOLDER/</w:t>
-      </w:r>
-      <w:r>
-        <w:rPr>
-          <w:rFonts w:ascii="Consolas" w:eastAsia="Times New Roman" w:hAnsi="Consolas" w:cs="Courier New"/>
-          <w:color w:val="404040"/>
-          <w:sz w:val="24"/>
-          <w:szCs w:val="24"/>
-          <w:lang w:val="fr-CA" w:eastAsia="en-CA"/>
-        </w:rPr>
-        <w:t>alouette_app/</w:t>
-      </w:r>
-      <w:r>
-        <w:rPr>
-          <w:rFonts w:ascii="Consolas" w:eastAsia="Times New Roman" w:hAnsi="Consolas" w:cs="Courier New"/>
-          <w:color w:val="404040"/>
-          <w:sz w:val="24"/>
-          <w:szCs w:val="24"/>
-          <w:lang w:val="fr-CA" w:eastAsia="en-CA"/>
-        </w:rPr>
-        <w:t>alouette</w:t>
-      </w:r>
-      <w:r>
-        <w:rPr>
-          <w:rFonts w:ascii="Consolas" w:eastAsia="Times New Roman" w:hAnsi="Consolas" w:cs="Courier New"/>
-          <w:color w:val="404040"/>
-          <w:sz w:val="24"/>
-          <w:szCs w:val="24"/>
-          <w:lang w:val="fr-CA" w:eastAsia="en-CA"/>
-        </w:rPr>
-        <w:t>_venv</w:t>
-      </w:r>
-      <w:r>
-        <w:rPr>
-          <w:rFonts w:ascii="Consolas" w:eastAsia="Times New Roman" w:hAnsi="Consolas" w:cs="Courier New"/>
-          <w:color w:val="404040"/>
-          <w:sz w:val="24"/>
-          <w:szCs w:val="24"/>
-          <w:lang w:val="fr-CA" w:eastAsia="en-CA"/>
-        </w:rPr>
-        <w:t>/</w:t>
-      </w:r>
-      <w:r>
-        <w:rPr>
-          <w:rFonts w:ascii="Consolas" w:eastAsia="Times New Roman" w:hAnsi="Consolas" w:cs="Courier New"/>
-          <w:color w:val="404040"/>
-          <w:sz w:val="24"/>
-          <w:szCs w:val="24"/>
-          <w:lang w:val="fr-CA" w:eastAsia="en-CA"/>
-        </w:rPr>
-        <w:t>bin</w:t>
-      </w:r>
-      <w:r>
-        <w:rPr>
-          <w:rFonts w:ascii="Consolas" w:eastAsia="Times New Roman" w:hAnsi="Consolas" w:cs="Courier New"/>
-          <w:color w:val="404040"/>
-          <w:sz w:val="24"/>
-          <w:szCs w:val="24"/>
-          <w:lang w:val="fr-CA" w:eastAsia="en-CA"/>
-        </w:rPr>
-        <w:t>/activate</w:t>
-      </w:r>
-    </w:p>
-    <w:p>
-      <w:pPr>
-        <w:spacing w:after="360" w:line="360" w:lineRule="atLeast"/>
-        <w:rPr>
-          <w:rFonts w:ascii="Arial" w:eastAsia="Times New Roman" w:hAnsi="Arial" w:cs="Arial"/>
-          <w:color w:val="404040"/>
-          <w:sz w:val="24"/>
-          <w:szCs w:val="24"/>
-          <w:lang w:eastAsia="en-CA"/>
-        </w:rPr>
-      </w:pPr>
-      <w:r>
-        <w:rPr>
-          <w:rFonts w:ascii="Arial" w:eastAsia="Times New Roman" w:hAnsi="Arial" w:cs="Arial"/>
-          <w:color w:val="404040"/>
-          <w:sz w:val="24"/>
-          <w:szCs w:val="24"/>
-          <w:lang w:eastAsia="en-CA"/>
-        </w:rPr>
-        <w:t>Install the required packages:</w:t>
-      </w:r>
-    </w:p>
-    <w:p>
-      <w:pPr>
-        <w:pStyle w:val="ListParagraph"/>
+          <w:lang w:eastAsia="en-CA"/>
+        </w:rPr>
+      </w:pPr>
+      <w:r>
+        <w:rPr>
+          <w:rFonts w:ascii="Consolas" w:eastAsia="Times New Roman" w:hAnsi="Consolas" w:cs="Courier New"/>
+          <w:color w:val="404040"/>
+          <w:sz w:val="24"/>
+          <w:szCs w:val="24"/>
+          <w:lang w:eastAsia="en-CA"/>
+        </w:rPr>
+        <w:lastRenderedPageBreak/>
+        <w:t xml:space="preserve">cd </w:t>
+      </w:r>
+      <w:proofErr w:type="spellStart"/>
+      <w:r>
+        <w:rPr>
+          <w:rFonts w:ascii="Consolas" w:eastAsia="Times New Roman" w:hAnsi="Consolas" w:cs="Courier New"/>
+          <w:color w:val="404040"/>
+          <w:sz w:val="24"/>
+          <w:szCs w:val="24"/>
+          <w:lang w:eastAsia="en-CA"/>
+        </w:rPr>
+        <w:t>scisat_app</w:t>
+      </w:r>
+      <w:proofErr w:type="spellEnd"/>
+    </w:p>
+    <w:p>
+      <w:pPr>
+        <w:pStyle w:val="Paragraphedeliste"/>
         <w:numPr>
           <w:ilvl w:val="0"/>
           <w:numId w:val="1"/>
@@ -971,23 +1363,66 @@
           <w:szCs w:val="24"/>
           <w:lang w:eastAsia="en-CA"/>
         </w:rPr>
-        <w:lastRenderedPageBreak/>
-        <w:t xml:space="preserve">cd </w:t>
-      </w:r>
-      <w:r>
-        <w:rPr>
-          <w:rFonts w:ascii="Consolas" w:eastAsia="Times New Roman" w:hAnsi="Consolas" w:cs="Courier New"/>
-          <w:color w:val="404040"/>
-          <w:sz w:val="24"/>
-          <w:szCs w:val="24"/>
-          <w:lang w:eastAsia="en-CA"/>
-        </w:rPr>
-        <w:t>alouette_app</w:t>
-      </w:r>
-    </w:p>
-    <w:p>
-      <w:pPr>
-        <w:pStyle w:val="ListParagraph"/>
+        <w:t>pip install –r requirements.txt</w:t>
+      </w:r>
+    </w:p>
+    <w:p>
+      <w:pPr>
+        <w:spacing w:after="360" w:line="360" w:lineRule="atLeast"/>
+        <w:rPr>
+          <w:rFonts w:ascii="Arial" w:eastAsia="Times New Roman" w:hAnsi="Arial" w:cs="Arial"/>
+          <w:color w:val="404040"/>
+          <w:sz w:val="24"/>
+          <w:szCs w:val="24"/>
+          <w:lang w:eastAsia="en-CA"/>
+        </w:rPr>
+      </w:pPr>
+      <w:r>
+        <w:rPr>
+          <w:rFonts w:ascii="Arial" w:eastAsia="Times New Roman" w:hAnsi="Arial" w:cs="Arial"/>
+          <w:color w:val="404040"/>
+          <w:sz w:val="24"/>
+          <w:szCs w:val="24"/>
+          <w:lang w:eastAsia="en-CA"/>
+        </w:rPr>
+        <w:t xml:space="preserve">Set environment variable for the </w:t>
+      </w:r>
+      <w:proofErr w:type="spellStart"/>
+      <w:r>
+        <w:rPr>
+          <w:rFonts w:ascii="Arial" w:eastAsia="Times New Roman" w:hAnsi="Arial" w:cs="Arial"/>
+          <w:color w:val="404040"/>
+          <w:sz w:val="24"/>
+          <w:szCs w:val="24"/>
+          <w:lang w:eastAsia="en-CA"/>
+        </w:rPr>
+        <w:t>ionogram</w:t>
+      </w:r>
+      <w:proofErr w:type="spellEnd"/>
+      <w:r>
+        <w:rPr>
+          <w:rFonts w:ascii="Arial" w:eastAsia="Times New Roman" w:hAnsi="Arial" w:cs="Arial"/>
+          <w:color w:val="404040"/>
+          <w:sz w:val="24"/>
+          <w:szCs w:val="24"/>
+          <w:lang w:eastAsia="en-CA"/>
+        </w:rPr>
+        <w:t xml:space="preserve"> images</w:t>
+      </w:r>
+      <w:r>
+        <w:rPr>
+          <w:rFonts w:ascii="Arial" w:eastAsia="Times New Roman" w:hAnsi="Arial" w:cs="Arial"/>
+          <w:color w:val="404040"/>
+          <w:sz w:val="24"/>
+          <w:szCs w:val="24"/>
+          <w:lang w:eastAsia="en-CA"/>
+        </w:rPr>
+        <w:t>:</w:t>
+      </w:r>
+    </w:p>
+    <w:p>
+      <w:pPr>
+        <w:pStyle w:val="Paragraphedeliste"/>
         <w:numPr>
           <w:ilvl w:val="0"/>
           <w:numId w:val="1"/>
@@ -1028,7 +1463,29 @@
           <w:szCs w:val="24"/>
           <w:lang w:eastAsia="en-CA"/>
         </w:rPr>
-        <w:t>pip install –r requirements.txt</w:t>
+        <w:t xml:space="preserve">Make sure all the dataset required for both </w:t>
+      </w:r>
+      <w:proofErr w:type="spellStart"/>
+      <w:r>
+        <w:rPr>
+          <w:rFonts w:ascii="Consolas" w:eastAsia="Times New Roman" w:hAnsi="Consolas" w:cs="Courier New"/>
+          <w:color w:val="404040"/>
+          <w:sz w:val="24"/>
+          <w:szCs w:val="24"/>
+          <w:lang w:eastAsia="en-CA"/>
+        </w:rPr>
+        <w:t>scisat</w:t>
+      </w:r>
+      <w:proofErr w:type="spellEnd"/>
+      <w:r>
+        <w:rPr>
+          <w:rFonts w:ascii="Consolas" w:eastAsia="Times New Roman" w:hAnsi="Consolas" w:cs="Courier New"/>
+          <w:color w:val="404040"/>
+          <w:sz w:val="24"/>
+          <w:szCs w:val="24"/>
+          <w:lang w:eastAsia="en-CA"/>
+        </w:rPr>
+        <w:t xml:space="preserve"> AND alouette are available in the data folder</w:t>
       </w:r>
     </w:p>
     <w:p>
@@ -1050,7 +1507,17 @@
           <w:szCs w:val="24"/>
           <w:lang w:eastAsia="en-CA"/>
         </w:rPr>
-        <w:t>Set environment variable for the ionogram images</w:t>
+        <w:t xml:space="preserve">Run the </w:t>
+      </w:r>
+      <w:r>
+        <w:rPr>
+          <w:rFonts w:ascii="Arial" w:eastAsia="Times New Roman" w:hAnsi="Arial" w:cs="Arial"/>
+          <w:color w:val="404040"/>
+          <w:sz w:val="24"/>
+          <w:szCs w:val="24"/>
+          <w:lang w:eastAsia="en-CA"/>
+        </w:rPr>
+        <w:t>app</w:t>
       </w:r>
       <w:r>
         <w:rPr>
@@ -1065,187 +1532,7 @@
     </w:p>
     <w:p>
       <w:pPr>
-        <w:pStyle w:val="ListParagraph"/>
-        <w:numPr>
-          <w:ilvl w:val="0"/>
-          <w:numId w:val="1"/>
-        </w:numPr>
-        <w:shd w:val="clear" w:color="auto" w:fill="EEFFCC"/>
-        <w:tabs>
-          <w:tab w:val="left" w:pos="916"/>
-          <w:tab w:val="left" w:pos="1832"/>
-          <w:tab w:val="left" w:pos="2748"/>
-          <w:tab w:val="left" w:pos="3664"/>
-          <w:tab w:val="left" w:pos="4580"/>
-          <w:tab w:val="left" w:pos="5496"/>
-          <w:tab w:val="left" w:pos="6412"/>
-          <w:tab w:val="left" w:pos="7328"/>
-          <w:tab w:val="left" w:pos="8244"/>
-          <w:tab w:val="left" w:pos="9160"/>
-          <w:tab w:val="left" w:pos="10076"/>
-          <w:tab w:val="left" w:pos="10992"/>
-          <w:tab w:val="left" w:pos="11908"/>
-          <w:tab w:val="left" w:pos="12824"/>
-          <w:tab w:val="left" w:pos="13740"/>
-          <w:tab w:val="left" w:pos="14656"/>
-        </w:tabs>
-        <w:spacing w:after="100" w:line="240" w:lineRule="auto"/>
-        <w:rPr>
-          <w:rFonts w:ascii="Consolas" w:eastAsia="Times New Roman" w:hAnsi="Consolas" w:cs="Courier New"/>
-          <w:color w:val="404040"/>
-          <w:sz w:val="24"/>
-          <w:szCs w:val="24"/>
-          <w:lang w:eastAsia="en-CA"/>
-        </w:rPr>
-      </w:pPr>
-      <w:r>
-        <w:rPr>
-          <w:rFonts w:ascii="Consolas" w:eastAsia="Times New Roman" w:hAnsi="Consolas" w:cs="Courier New"/>
-          <w:color w:val="404040"/>
-          <w:sz w:val="24"/>
-          <w:szCs w:val="24"/>
-          <w:lang w:eastAsia="en-CA"/>
-        </w:rPr>
-        <w:t>IONOGRAM_PATH='/storage_slow/ftp_root/users/OpenData_DonneesOuvertes/pub/AlouetteData/Alouette Data'</w:t>
-      </w:r>
-    </w:p>
-    <w:p>
-      <w:pPr>
-        <w:pStyle w:val="ListParagraph"/>
-        <w:numPr>
-          <w:ilvl w:val="0"/>
-          <w:numId w:val="1"/>
-        </w:numPr>
-        <w:shd w:val="clear" w:color="auto" w:fill="EEFFCC"/>
-        <w:tabs>
-          <w:tab w:val="left" w:pos="916"/>
-          <w:tab w:val="left" w:pos="1832"/>
-          <w:tab w:val="left" w:pos="2748"/>
-          <w:tab w:val="left" w:pos="3664"/>
-          <w:tab w:val="left" w:pos="4580"/>
-          <w:tab w:val="left" w:pos="5496"/>
-          <w:tab w:val="left" w:pos="6412"/>
-          <w:tab w:val="left" w:pos="7328"/>
-          <w:tab w:val="left" w:pos="8244"/>
-          <w:tab w:val="left" w:pos="9160"/>
-          <w:tab w:val="left" w:pos="10076"/>
-          <w:tab w:val="left" w:pos="10992"/>
-          <w:tab w:val="left" w:pos="11908"/>
-          <w:tab w:val="left" w:pos="12824"/>
-          <w:tab w:val="left" w:pos="13740"/>
-          <w:tab w:val="left" w:pos="14656"/>
-        </w:tabs>
-        <w:spacing w:after="100" w:line="240" w:lineRule="auto"/>
-        <w:rPr>
-          <w:rFonts w:ascii="Consolas" w:eastAsia="Times New Roman" w:hAnsi="Consolas" w:cs="Courier New"/>
-          <w:color w:val="404040"/>
-          <w:sz w:val="24"/>
-          <w:szCs w:val="24"/>
-          <w:lang w:eastAsia="en-CA"/>
-        </w:rPr>
-      </w:pPr>
-      <w:r>
-        <w:rPr>
-          <w:rFonts w:ascii="Consolas" w:eastAsia="Times New Roman" w:hAnsi="Consolas" w:cs="Courier New"/>
-          <w:color w:val="404040"/>
-          <w:sz w:val="24"/>
-          <w:szCs w:val="24"/>
-          <w:lang w:eastAsia="en-CA"/>
-        </w:rPr>
-        <w:t>export IONOGRAM_PATH</w:t>
-      </w:r>
-    </w:p>
-    <w:p>
-      <w:pPr>
-        <w:pStyle w:val="ListParagraph"/>
-        <w:numPr>
-          <w:ilvl w:val="0"/>
-          <w:numId w:val="1"/>
-        </w:numPr>
-        <w:shd w:val="clear" w:color="auto" w:fill="EEFFCC"/>
-        <w:tabs>
-          <w:tab w:val="left" w:pos="916"/>
-          <w:tab w:val="left" w:pos="1832"/>
-          <w:tab w:val="left" w:pos="2748"/>
-          <w:tab w:val="left" w:pos="3664"/>
-          <w:tab w:val="left" w:pos="4580"/>
-          <w:tab w:val="left" w:pos="5496"/>
-          <w:tab w:val="left" w:pos="6412"/>
-          <w:tab w:val="left" w:pos="7328"/>
-          <w:tab w:val="left" w:pos="8244"/>
-          <w:tab w:val="left" w:pos="9160"/>
-          <w:tab w:val="left" w:pos="10076"/>
-          <w:tab w:val="left" w:pos="10992"/>
-          <w:tab w:val="left" w:pos="11908"/>
-          <w:tab w:val="left" w:pos="12824"/>
-          <w:tab w:val="left" w:pos="13740"/>
-          <w:tab w:val="left" w:pos="14656"/>
-        </w:tabs>
-        <w:spacing w:after="100" w:line="240" w:lineRule="auto"/>
-        <w:rPr>
-          <w:rFonts w:ascii="Consolas" w:eastAsia="Times New Roman" w:hAnsi="Consolas" w:cs="Courier New"/>
-          <w:color w:val="404040"/>
-          <w:sz w:val="24"/>
-          <w:szCs w:val="24"/>
-          <w:lang w:eastAsia="en-CA"/>
-        </w:rPr>
-      </w:pPr>
-      <w:r>
-        <w:rPr>
-          <w:rFonts w:ascii="Consolas" w:eastAsia="Times New Roman" w:hAnsi="Consolas" w:cs="Courier New"/>
-          <w:color w:val="404040"/>
-          <w:sz w:val="24"/>
-          <w:szCs w:val="24"/>
-          <w:lang w:eastAsia="en-CA"/>
-        </w:rPr>
-        <w:t>source /etc/bash.bashrc</w:t>
-      </w:r>
-    </w:p>
-    <w:p>
-      <w:pPr>
-        <w:spacing w:after="360" w:line="360" w:lineRule="atLeast"/>
-        <w:rPr>
-          <w:rFonts w:ascii="Arial" w:eastAsia="Times New Roman" w:hAnsi="Arial" w:cs="Arial"/>
-          <w:color w:val="404040"/>
-          <w:sz w:val="24"/>
-          <w:szCs w:val="24"/>
-          <w:lang w:eastAsia="en-CA"/>
-        </w:rPr>
-      </w:pPr>
-      <w:r>
-        <w:rPr>
-          <w:rFonts w:ascii="Arial" w:eastAsia="Times New Roman" w:hAnsi="Arial" w:cs="Arial"/>
-          <w:color w:val="404040"/>
-          <w:sz w:val="24"/>
-          <w:szCs w:val="24"/>
-          <w:lang w:eastAsia="en-CA"/>
-        </w:rPr>
-        <w:t xml:space="preserve">Run the </w:t>
-      </w:r>
-      <w:r>
-        <w:rPr>
-          <w:rFonts w:ascii="Arial" w:eastAsia="Times New Roman" w:hAnsi="Arial" w:cs="Arial"/>
-          <w:color w:val="404040"/>
-          <w:sz w:val="24"/>
-          <w:szCs w:val="24"/>
-          <w:lang w:eastAsia="en-CA"/>
-        </w:rPr>
-        <w:t>app</w:t>
-      </w:r>
-      <w:r>
-        <w:rPr>
-          <w:rFonts w:ascii="Arial" w:eastAsia="Times New Roman" w:hAnsi="Arial" w:cs="Arial"/>
-          <w:color w:val="404040"/>
-          <w:sz w:val="24"/>
-          <w:szCs w:val="24"/>
-          <w:lang w:eastAsia="en-CA"/>
-        </w:rPr>
-        <w:t>:</w:t>
-      </w:r>
-    </w:p>
-    <w:p>
-      <w:pPr>
-        <w:pStyle w:val="ListParagraph"/>
+        <w:pStyle w:val="Paragraphedeliste"/>
         <w:numPr>
           <w:ilvl w:val="0"/>
           <w:numId w:val="2"/>
@@ -1278,7 +1565,7 @@
           <w:lang w:eastAsia="en-CA"/>
         </w:rPr>
       </w:pPr>
-      <w:bookmarkStart w:id="1" w:name="_Hlk38275480"/>
+      <w:bookmarkStart w:id="0" w:name="_Hlk38275480"/>
       <w:r>
         <w:rPr>
           <w:rFonts w:ascii="Consolas" w:eastAsia="Times New Roman" w:hAnsi="Consolas" w:cs="Courier New"/>
@@ -1317,10 +1604,20 @@
           <w:szCs w:val="24"/>
           <w:lang w:eastAsia="en-CA"/>
         </w:rPr>
-        <w:t>app.py</w:t>
-      </w:r>
-    </w:p>
-    <w:bookmarkEnd w:id="1"/>
+        <w:t>run</w:t>
+      </w:r>
+      <w:r>
+        <w:rPr>
+          <w:rFonts w:ascii="Consolas" w:eastAsia="Times New Roman" w:hAnsi="Consolas" w:cs="Courier New"/>
+          <w:color w:val="404040"/>
+          <w:sz w:val="24"/>
+          <w:szCs w:val="24"/>
+          <w:lang w:eastAsia="en-CA"/>
+        </w:rPr>
+        <w:t>.py</w:t>
+      </w:r>
+    </w:p>
+    <w:bookmarkEnd w:id="0"/>
     <w:p>
       <w:pPr>
         <w:spacing w:after="360" w:line="360" w:lineRule="atLeast"/>
@@ -1352,8 +1649,20 @@
           <w:szCs w:val="24"/>
           <w:lang w:eastAsia="en-CA"/>
         </w:rPr>
-        <w:t>By default</w:t>
-      </w:r>
+        <w:t xml:space="preserve">By </w:t>
+      </w:r>
+      <w:proofErr w:type="gramStart"/>
+      <w:r>
+        <w:rPr>
+          <w:rFonts w:ascii="Arial" w:eastAsia="Times New Roman" w:hAnsi="Arial" w:cs="Arial"/>
+          <w:color w:val="404040"/>
+          <w:sz w:val="24"/>
+          <w:szCs w:val="24"/>
+          <w:lang w:eastAsia="en-CA"/>
+        </w:rPr>
+        <w:t>default</w:t>
+      </w:r>
+      <w:proofErr w:type="gramEnd"/>
       <w:r>
         <w:rPr>
           <w:rFonts w:ascii="Arial" w:eastAsia="Times New Roman" w:hAnsi="Arial" w:cs="Arial"/>
@@ -1417,7 +1726,7 @@
     </w:p>
     <w:p>
       <w:pPr>
-        <w:pStyle w:val="ListParagraph"/>
+        <w:pStyle w:val="Paragraphedeliste"/>
         <w:numPr>
           <w:ilvl w:val="0"/>
           <w:numId w:val="2"/>
@@ -1450,15 +1759,49 @@
           <w:lang w:eastAsia="en-CA"/>
         </w:rPr>
       </w:pPr>
-      <w:r>
-        <w:rPr>
-          <w:rFonts w:ascii="Consolas" w:eastAsia="Times New Roman" w:hAnsi="Consolas" w:cs="Courier New"/>
-          <w:color w:val="404040"/>
-          <w:sz w:val="24"/>
-          <w:szCs w:val="24"/>
-          <w:lang w:eastAsia="en-CA"/>
-        </w:rPr>
-        <w:t>app.run_server(debug=False, host='0.0.0.0', port=8888)</w:t>
+      <w:proofErr w:type="spellStart"/>
+      <w:r>
+        <w:rPr>
+          <w:rFonts w:ascii="Consolas" w:eastAsia="Times New Roman" w:hAnsi="Consolas" w:cs="Courier New"/>
+          <w:color w:val="404040"/>
+          <w:sz w:val="24"/>
+          <w:szCs w:val="24"/>
+          <w:lang w:eastAsia="en-CA"/>
+        </w:rPr>
+        <w:t>app.run_</w:t>
+      </w:r>
+      <w:proofErr w:type="gramStart"/>
+      <w:r>
+        <w:rPr>
+          <w:rFonts w:ascii="Consolas" w:eastAsia="Times New Roman" w:hAnsi="Consolas" w:cs="Courier New"/>
+          <w:color w:val="404040"/>
+          <w:sz w:val="24"/>
+          <w:szCs w:val="24"/>
+          <w:lang w:eastAsia="en-CA"/>
+        </w:rPr>
+        <w:t>server</w:t>
+      </w:r>
+      <w:proofErr w:type="spellEnd"/>
+      <w:r>
+        <w:rPr>
+          <w:rFonts w:ascii="Consolas" w:eastAsia="Times New Roman" w:hAnsi="Consolas" w:cs="Courier New"/>
+          <w:color w:val="404040"/>
+          <w:sz w:val="24"/>
+          <w:szCs w:val="24"/>
+          <w:lang w:eastAsia="en-CA"/>
+        </w:rPr>
+        <w:t>(</w:t>
+      </w:r>
+      <w:proofErr w:type="gramEnd"/>
+      <w:r>
+        <w:rPr>
+          <w:rFonts w:ascii="Consolas" w:eastAsia="Times New Roman" w:hAnsi="Consolas" w:cs="Courier New"/>
+          <w:color w:val="404040"/>
+          <w:sz w:val="24"/>
+          <w:szCs w:val="24"/>
+          <w:lang w:eastAsia="en-CA"/>
+        </w:rPr>
+        <w:t>debug=False, host='0.0.0.0', port=8888)</w:t>
       </w:r>
     </w:p>
     <w:p>
@@ -1475,7 +1818,7 @@
       <w:hyperlink r:id="rId5" w:history="1">
         <w:r>
           <w:rPr>
-            <w:rStyle w:val="Hyperlink"/>
+            <w:rStyle w:val="Lienhypertexte"/>
             <w:rFonts w:ascii="Arial" w:eastAsia="Times New Roman" w:hAnsi="Arial" w:cs="Arial"/>
             <w:sz w:val="24"/>
             <w:szCs w:val="24"/>
@@ -1496,7 +1839,7 @@
 </file>
 
 <file path=word/numbering.xml><?xml version="1.0" encoding="utf-8"?>
-<w:numbering xmlns:wpc="http://schemas.microsoft.com/office/word/2010/wordprocessingCanvas" xmlns:cx="http://schemas.microsoft.com/office/drawing/2014/chartex" xmlns:cx1="http://schemas.microsoft.com/office/drawing/2015/9/8/chartex" xmlns:cx2="http://schemas.microsoft.com/office/drawing/2015/10/21/chartex" xmlns:cx3="http://schemas.microsoft.com/office/drawing/2016/5/9/chartex" xmlns:cx4="http://schemas.microsoft.com/office/drawing/2016/5/10/chartex" xmlns:cx5="http://schemas.microsoft.com/office/drawing/2016/5/11/chartex" xmlns:cx6="http://schemas.microsoft.com/office/drawing/2016/5/12/chartex" xmlns:cx7="http://schemas.microsoft.com/office/drawing/2016/5/13/chartex" xmlns:cx8="http://schemas.microsoft.com/office/drawing/2016/5/14/chartex" xmlns:mc="http://schemas.openxmlformats.org/markup-compatibility/2006" xmlns:aink="http://schemas.microsoft.com/office/drawing/2016/ink" xmlns:am3d="http://schemas.microsoft.com/office/drawing/2017/model3d" xmlns:o="urn:schemas-microsoft-com:office:office" xmlns:r="http://schemas.openxmlformats.org/officeDocument/2006/relationships" xmlns:m="http://schemas.openxmlformats.org/officeDocument/2006/math" xmlns:v="urn:schemas-microsoft-com:vml" xmlns:wp14="http://schemas.microsoft.com/office/word/2010/wordprocessingDrawing" xmlns:wp="http://schemas.openxmlformats.org/drawingml/2006/wordprocessingDrawing" xmlns:w10="urn:schemas-microsoft-com:office:word" xmlns:w="http://schemas.openxmlformats.org/wordprocessingml/2006/main" xmlns:w14="http://schemas.microsoft.com/office/word/2010/wordml" xmlns:w15="http://schemas.microsoft.com/office/word/2012/wordml" xmlns:w16cid="http://schemas.microsoft.com/office/word/2016/wordml/cid" xmlns:w16se="http://schemas.microsoft.com/office/word/2015/wordml/symex" xmlns:wpg="http://schemas.microsoft.com/office/word/2010/wordprocessingGroup" xmlns:wpi="http://schemas.microsoft.com/office/word/2010/wordprocessingInk" xmlns:wne="http://schemas.microsoft.com/office/word/2006/wordml" xmlns:wps="http://schemas.microsoft.com/office/word/2010/wordprocessingShape" mc:Ignorable="w14 w15 w16se w16cid wp14">
+<w:numbering xmlns:wpc="http://schemas.microsoft.com/office/word/2010/wordprocessingCanvas" xmlns:cx="http://schemas.microsoft.com/office/drawing/2014/chartex" xmlns:cx1="http://schemas.microsoft.com/office/drawing/2015/9/8/chartex" xmlns:cx2="http://schemas.microsoft.com/office/drawing/2015/10/21/chartex" xmlns:cx3="http://schemas.microsoft.com/office/drawing/2016/5/9/chartex" xmlns:cx4="http://schemas.microsoft.com/office/drawing/2016/5/10/chartex" xmlns:cx5="http://schemas.microsoft.com/office/drawing/2016/5/11/chartex" xmlns:cx6="http://schemas.microsoft.com/office/drawing/2016/5/12/chartex" xmlns:cx7="http://schemas.microsoft.com/office/drawing/2016/5/13/chartex" xmlns:cx8="http://schemas.microsoft.com/office/drawing/2016/5/14/chartex" xmlns:mc="http://schemas.openxmlformats.org/markup-compatibility/2006" xmlns:aink="http://schemas.microsoft.com/office/drawing/2016/ink" xmlns:am3d="http://schemas.microsoft.com/office/drawing/2017/model3d" xmlns:o="urn:schemas-microsoft-com:office:office" xmlns:r="http://schemas.openxmlformats.org/officeDocument/2006/relationships" xmlns:m="http://schemas.openxmlformats.org/officeDocument/2006/math" xmlns:v="urn:schemas-microsoft-com:vml" xmlns:wp14="http://schemas.microsoft.com/office/word/2010/wordprocessingDrawing" xmlns:wp="http://schemas.openxmlformats.org/drawingml/2006/wordprocessingDrawing" xmlns:w10="urn:schemas-microsoft-com:office:word" xmlns:w="http://schemas.openxmlformats.org/wordprocessingml/2006/main" xmlns:w14="http://schemas.microsoft.com/office/word/2010/wordml" xmlns:w15="http://schemas.microsoft.com/office/word/2012/wordml" xmlns:w16cex="http://schemas.microsoft.com/office/word/2018/wordml/cex" xmlns:w16cid="http://schemas.microsoft.com/office/word/2016/wordml/cid" xmlns:w16="http://schemas.microsoft.com/office/word/2018/wordml" xmlns:w16se="http://schemas.microsoft.com/office/word/2015/wordml/symex" xmlns:wpg="http://schemas.microsoft.com/office/word/2010/wordprocessingGroup" xmlns:wpi="http://schemas.microsoft.com/office/word/2010/wordprocessingInk" xmlns:wne="http://schemas.microsoft.com/office/word/2006/wordml" xmlns:wps="http://schemas.microsoft.com/office/word/2010/wordprocessingShape" mc:Ignorable="w14 w15 w16se w16cid w16 w16cex wp14">
   <w:abstractNum w:abstractNumId="0" w15:restartNumberingAfterBreak="0">
     <w:nsid w:val="36DA0E5B"/>
     <w:multiLevelType w:val="hybridMultilevel"/>
@@ -1733,7 +2076,7 @@
 </file>
 
 <file path=word/styles.xml><?xml version="1.0" encoding="utf-8"?>
-<w:styles xmlns:mc="http://schemas.openxmlformats.org/markup-compatibility/2006" xmlns:r="http://schemas.openxmlformats.org/officeDocument/2006/relationships" xmlns:w="http://schemas.openxmlformats.org/wordprocessingml/2006/main" xmlns:w14="http://schemas.microsoft.com/office/word/2010/wordml" xmlns:w15="http://schemas.microsoft.com/office/word/2012/wordml" xmlns:w16cid="http://schemas.microsoft.com/office/word/2016/wordml/cid" xmlns:w16se="http://schemas.microsoft.com/office/word/2015/wordml/symex" mc:Ignorable="w14 w15 w16se w16cid">
+<w:styles xmlns:mc="http://schemas.openxmlformats.org/markup-compatibility/2006" xmlns:r="http://schemas.openxmlformats.org/officeDocument/2006/relationships" xmlns:w="http://schemas.openxmlformats.org/wordprocessingml/2006/main" xmlns:w14="http://schemas.microsoft.com/office/word/2010/wordml" xmlns:w15="http://schemas.microsoft.com/office/word/2012/wordml" xmlns:w16cex="http://schemas.microsoft.com/office/word/2018/wordml/cex" xmlns:w16cid="http://schemas.microsoft.com/office/word/2016/wordml/cid" xmlns:w16="http://schemas.microsoft.com/office/word/2018/wordml" xmlns:w16se="http://schemas.microsoft.com/office/word/2015/wordml/symex" mc:Ignorable="w14 w15 w16se w16cid w16 w16cex">
   <w:docDefaults>
     <w:rPrDefault>
       <w:rPr>
@@ -1749,7 +2092,7 @@
       </w:pPr>
     </w:pPrDefault>
   </w:docDefaults>
-  <w:latentStyles w:defLockedState="0" w:defUIPriority="99" w:defSemiHidden="0" w:defUnhideWhenUsed="0" w:defQFormat="0" w:count="377">
+  <w:latentStyles w:defLockedState="0" w:defUIPriority="99" w:defSemiHidden="0" w:defUnhideWhenUsed="0" w:defQFormat="0" w:count="376">
     <w:lsdException w:name="Normal" w:uiPriority="0" w:qFormat="1"/>
     <w:lsdException w:name="heading 1" w:uiPriority="9" w:qFormat="1"/>
     <w:lsdException w:name="heading 2" w:semiHidden="1" w:uiPriority="9" w:unhideWhenUsed="1" w:qFormat="1"/>
@@ -2126,17 +2469,16 @@
     <w:lsdException w:name="Hashtag" w:semiHidden="1" w:unhideWhenUsed="1"/>
     <w:lsdException w:name="Unresolved Mention" w:semiHidden="1" w:unhideWhenUsed="1"/>
     <w:lsdException w:name="Smart Link" w:semiHidden="1" w:unhideWhenUsed="1"/>
-    <w:lsdException w:name="Smart Link Error" w:semiHidden="1" w:unhideWhenUsed="1"/>
   </w:latentStyles>
   <w:style w:type="paragraph" w:default="1" w:styleId="Normal">
     <w:name w:val="Normal"/>
     <w:qFormat/>
     <w:rsid w:val="00B665BD"/>
   </w:style>
-  <w:style w:type="paragraph" w:styleId="Heading1">
+  <w:style w:type="paragraph" w:styleId="Titre1">
     <w:name w:val="heading 1"/>
     <w:basedOn w:val="Normal"/>
-    <w:link w:val="Heading1Char"/>
+    <w:link w:val="Titre1Car"/>
     <w:uiPriority w:val="9"/>
     <w:qFormat/>
     <w:rsid w:val="00A05CF5"/>
@@ -2154,11 +2496,11 @@
       <w:lang w:eastAsia="en-CA"/>
     </w:rPr>
   </w:style>
-  <w:style w:type="paragraph" w:styleId="Heading2">
+  <w:style w:type="paragraph" w:styleId="Titre2">
     <w:name w:val="heading 2"/>
     <w:basedOn w:val="Normal"/>
     <w:next w:val="Normal"/>
-    <w:link w:val="Heading2Char"/>
+    <w:link w:val="Titre2Car"/>
     <w:uiPriority w:val="9"/>
     <w:semiHidden/>
     <w:unhideWhenUsed/>
@@ -2177,13 +2519,13 @@
       <w:szCs w:val="26"/>
     </w:rPr>
   </w:style>
-  <w:style w:type="character" w:default="1" w:styleId="DefaultParagraphFont">
+  <w:style w:type="character" w:default="1" w:styleId="Policepardfaut">
     <w:name w:val="Default Paragraph Font"/>
     <w:uiPriority w:val="1"/>
     <w:semiHidden/>
     <w:unhideWhenUsed/>
   </w:style>
-  <w:style w:type="table" w:default="1" w:styleId="TableNormal">
+  <w:style w:type="table" w:default="1" w:styleId="TableauNormal">
     <w:name w:val="Normal Table"/>
     <w:uiPriority w:val="99"/>
     <w:semiHidden/>
@@ -2198,16 +2540,16 @@
       </w:tblCellMar>
     </w:tblPr>
   </w:style>
-  <w:style w:type="numbering" w:default="1" w:styleId="NoList">
+  <w:style w:type="numbering" w:default="1" w:styleId="Aucuneliste">
     <w:name w:val="No List"/>
     <w:uiPriority w:val="99"/>
     <w:semiHidden/>
     <w:unhideWhenUsed/>
   </w:style>
-  <w:style w:type="character" w:customStyle="1" w:styleId="Heading1Char">
-    <w:name w:val="Heading 1 Char"/>
-    <w:basedOn w:val="DefaultParagraphFont"/>
-    <w:link w:val="Heading1"/>
+  <w:style w:type="character" w:customStyle="1" w:styleId="Titre1Car">
+    <w:name w:val="Titre 1 Car"/>
+    <w:basedOn w:val="Policepardfaut"/>
+    <w:link w:val="Titre1"/>
     <w:uiPriority w:val="9"/>
     <w:rsid w:val="00A05CF5"/>
     <w:rPr>
@@ -2220,9 +2562,9 @@
       <w:lang w:eastAsia="en-CA"/>
     </w:rPr>
   </w:style>
-  <w:style w:type="character" w:styleId="Hyperlink">
+  <w:style w:type="character" w:styleId="Lienhypertexte">
     <w:name w:val="Hyperlink"/>
-    <w:basedOn w:val="DefaultParagraphFont"/>
+    <w:basedOn w:val="Policepardfaut"/>
     <w:uiPriority w:val="99"/>
     <w:unhideWhenUsed/>
     <w:rsid w:val="00A05CF5"/>
@@ -2253,13 +2595,13 @@
   </w:style>
   <w:style w:type="character" w:customStyle="1" w:styleId="pre">
     <w:name w:val="pre"/>
-    <w:basedOn w:val="DefaultParagraphFont"/>
+    <w:basedOn w:val="Policepardfaut"/>
     <w:rsid w:val="00A05CF5"/>
   </w:style>
-  <w:style w:type="character" w:customStyle="1" w:styleId="Heading2Char">
-    <w:name w:val="Heading 2 Char"/>
-    <w:basedOn w:val="DefaultParagraphFont"/>
-    <w:link w:val="Heading2"/>
+  <w:style w:type="character" w:customStyle="1" w:styleId="Titre2Car">
+    <w:name w:val="Titre 2 Car"/>
+    <w:basedOn w:val="Policepardfaut"/>
+    <w:link w:val="Titre2"/>
     <w:uiPriority w:val="9"/>
     <w:semiHidden/>
     <w:rsid w:val="00A81B5D"/>
@@ -2270,7 +2612,7 @@
       <w:szCs w:val="26"/>
     </w:rPr>
   </w:style>
-  <w:style w:type="paragraph" w:styleId="ListParagraph">
+  <w:style w:type="paragraph" w:styleId="Paragraphedeliste">
     <w:name w:val="List Paragraph"/>
     <w:basedOn w:val="Normal"/>
     <w:uiPriority w:val="34"/>

</xml_diff>